<commit_message>
feat docs: done reliability chapter
</commit_message>
<xml_diff>
--- a/docs/110101_Пантус_3_Надежность.docx
+++ b/docs/110101_Пантус_3_Надежность.docx
@@ -11718,7 +11718,14 @@
                 <w:szCs w:val="28"/>
                 <w:lang w:val="en-US"/>
               </w:rPr>
-              <w:t>23</w:t>
+              <w:t>2</w:t>
+            </w:r>
+            <w:r>
+              <w:rPr>
+                <w:szCs w:val="28"/>
+                <w:lang w:val="en-US"/>
+              </w:rPr>
+              <w:t>4</w:t>
             </w:r>
             <w:r>
               <w:rPr>
@@ -11849,14 +11856,14 @@
           <w:rFonts w:eastAsia="Times New Roman" w:cs="Times New Roman"/>
           <w:szCs w:val="28"/>
         </w:rPr>
-        <w:t>.1</w:t>
+        <w:t>.</w:t>
       </w:r>
       <w:r>
         <w:rPr>
           <w:rFonts w:eastAsia="Times New Roman" w:cs="Times New Roman"/>
           <w:szCs w:val="28"/>
         </w:rPr>
-        <w:t>8</w:t>
+        <w:t>25</w:t>
       </w:r>
       <w:r>
         <w:rPr>
@@ -12048,14 +12055,15 @@
                 <w:rFonts w:eastAsia="Times New Roman" w:cs="Times New Roman"/>
                 <w:szCs w:val="28"/>
               </w:rPr>
-              <w:t>.1</w:t>
+              <w:t>.</w:t>
             </w:r>
             <w:r>
               <w:rPr>
                 <w:rFonts w:eastAsia="Times New Roman" w:cs="Times New Roman"/>
                 <w:szCs w:val="28"/>
-              </w:rPr>
-              <w:t>8</w:t>
+                <w:lang w:val="en-US"/>
+              </w:rPr>
+              <w:t>25</w:t>
             </w:r>
             <w:r>
               <w:rPr>
@@ -12106,7 +12114,7 @@
           <w:rFonts w:eastAsia="Times New Roman" w:cs="Times New Roman"/>
           <w:szCs w:val="28"/>
         </w:rPr>
-        <w:t xml:space="preserve"> – средняя наработка до отказа до начала тестирования, С – коэффициент, учитывающий уплотнение тестового времени по сравнению с временем реальной эксплуатации. Например, если один час тестирования соответствует 12 часам работы в реальных условиях, то С = 12. Неизвестный параметр τ</w:t>
+        <w:t xml:space="preserve"> – средняя наработка до отказа до начала тестирования, С – коэффициент, учитывающий уплотнение тестового времени по сравнению с временем реальной эксплуатации. Неизвестный параметр τ</w:t>
       </w:r>
       <w:r>
         <w:rPr>
@@ -12121,14 +12129,15 @@
           <w:rFonts w:eastAsia="Times New Roman" w:cs="Times New Roman"/>
           <w:szCs w:val="28"/>
         </w:rPr>
-        <w:t xml:space="preserve"> можно оценить из соотношения (4.1</w:t>
+        <w:t xml:space="preserve"> можно оценить из соотношения (</w:t>
       </w:r>
       <w:r>
         <w:rPr>
           <w:rFonts w:eastAsia="Times New Roman" w:cs="Times New Roman"/>
           <w:szCs w:val="28"/>
-        </w:rPr>
-        <w:t>9</w:t>
+          <w:lang w:val="en-US"/>
+        </w:rPr>
+        <w:t>3.26</w:t>
       </w:r>
       <w:r>
         <w:rPr>
@@ -12279,14 +12288,15 @@
                 <w:rFonts w:eastAsia="Times New Roman" w:cs="Times New Roman"/>
                 <w:szCs w:val="28"/>
               </w:rPr>
-              <w:t>.1</w:t>
+              <w:t>.</w:t>
             </w:r>
             <w:r>
               <w:rPr>
                 <w:rFonts w:eastAsia="Times New Roman" w:cs="Times New Roman"/>
                 <w:szCs w:val="28"/>
-              </w:rPr>
-              <w:t>9</w:t>
+                <w:lang w:val="en-US"/>
+              </w:rPr>
+              <w:t>26</w:t>
             </w:r>
             <w:r>
               <w:rPr>
@@ -12390,7 +12400,14 @@
           <w:rFonts w:eastAsia="Times New Roman" w:cs="Times New Roman"/>
           <w:szCs w:val="28"/>
         </w:rPr>
-        <w:t>20</w:t>
+        <w:t>2</w:t>
+      </w:r>
+      <w:r>
+        <w:rPr>
+          <w:rFonts w:eastAsia="Times New Roman" w:cs="Times New Roman"/>
+          <w:szCs w:val="28"/>
+        </w:rPr>
+        <w:t>7</w:t>
       </w:r>
       <w:r>
         <w:rPr>
@@ -12521,7 +12538,15 @@
                 <w:rFonts w:eastAsia="Times New Roman" w:cs="Times New Roman"/>
                 <w:szCs w:val="28"/>
               </w:rPr>
-              <w:t>20</w:t>
+              <w:t>2</w:t>
+            </w:r>
+            <w:r>
+              <w:rPr>
+                <w:rFonts w:eastAsia="Times New Roman" w:cs="Times New Roman"/>
+                <w:szCs w:val="28"/>
+                <w:lang w:val="en-US"/>
+              </w:rPr>
+              <w:t>7</w:t>
             </w:r>
             <w:r>
               <w:rPr>
@@ -12579,14 +12604,14 @@
           <w:rFonts w:eastAsia="Times New Roman" w:cs="Times New Roman"/>
           <w:szCs w:val="28"/>
         </w:rPr>
-        <w:t>50</w:t>
+        <w:t xml:space="preserve">50 </w:t>
       </w:r>
       <w:r>
         <w:rPr>
           <w:rFonts w:eastAsia="Times New Roman" w:cs="Times New Roman"/>
           <w:szCs w:val="28"/>
         </w:rPr>
-        <w:t xml:space="preserve"> ч, t</w:t>
+        <w:t>ч, t</w:t>
       </w:r>
       <w:r>
         <w:rPr>
@@ -12608,14 +12633,14 @@
           <w:rFonts w:eastAsia="Times New Roman" w:cs="Times New Roman"/>
           <w:szCs w:val="28"/>
         </w:rPr>
-        <w:t>60</w:t>
+        <w:t xml:space="preserve">42 </w:t>
       </w:r>
       <w:r>
         <w:rPr>
           <w:rFonts w:eastAsia="Times New Roman" w:cs="Times New Roman"/>
           <w:szCs w:val="28"/>
         </w:rPr>
-        <w:t xml:space="preserve"> ч, t</w:t>
+        <w:t>ч, t</w:t>
       </w:r>
       <w:r>
         <w:rPr>
@@ -12637,14 +12662,14 @@
           <w:rFonts w:eastAsia="Times New Roman" w:cs="Times New Roman"/>
           <w:szCs w:val="28"/>
         </w:rPr>
-        <w:t>1</w:t>
+        <w:t xml:space="preserve">36 </w:t>
       </w:r>
       <w:r>
         <w:rPr>
           <w:rFonts w:eastAsia="Times New Roman" w:cs="Times New Roman"/>
           <w:szCs w:val="28"/>
         </w:rPr>
-        <w:t>0 ч. Число отказов на первом этапе m</w:t>
+        <w:t>ч. Число отказов на первом этапе m</w:t>
       </w:r>
       <w:r>
         <w:rPr>
@@ -12659,14 +12684,14 @@
           <w:rFonts w:eastAsia="Times New Roman" w:cs="Times New Roman"/>
           <w:szCs w:val="28"/>
         </w:rPr>
-        <w:t xml:space="preserve"> = </w:t>
+        <w:t xml:space="preserve"> =</w:t>
       </w:r>
       <w:r>
         <w:rPr>
           <w:rFonts w:eastAsia="Times New Roman" w:cs="Times New Roman"/>
           <w:szCs w:val="28"/>
         </w:rPr>
-        <w:t>10</w:t>
+        <w:t>8</w:t>
       </w:r>
       <w:r>
         <w:rPr>
@@ -12695,7 +12720,7 @@
           <w:rFonts w:eastAsia="Times New Roman" w:cs="Times New Roman"/>
           <w:szCs w:val="28"/>
         </w:rPr>
-        <w:t>8</w:t>
+        <w:t>5</w:t>
       </w:r>
       <w:r>
         <w:rPr>
@@ -12717,7 +12742,21 @@
           <w:rFonts w:eastAsia="Times New Roman" w:cs="Times New Roman"/>
           <w:szCs w:val="28"/>
         </w:rPr>
-        <w:t xml:space="preserve"> = 2. Средняя скорость исполнения программного средства = 10</w:t>
+        <w:t xml:space="preserve"> = </w:t>
+      </w:r>
+      <w:r>
+        <w:rPr>
+          <w:rFonts w:eastAsia="Times New Roman" w:cs="Times New Roman"/>
+          <w:szCs w:val="28"/>
+        </w:rPr>
+        <w:t>3</w:t>
+      </w:r>
+      <w:r>
+        <w:rPr>
+          <w:rFonts w:eastAsia="Times New Roman" w:cs="Times New Roman"/>
+          <w:szCs w:val="28"/>
+        </w:rPr>
+        <w:t>. Средняя скорость исполнения программного средства = 10</w:t>
       </w:r>
       <w:r>
         <w:rPr>
@@ -12746,7 +12785,21 @@
           <w:rFonts w:eastAsia="Times New Roman" w:cs="Times New Roman"/>
           <w:szCs w:val="28"/>
         </w:rPr>
-        <w:t>0. Определим надежность системы для периода эксплуатации t = 90 ч.</w:t>
+        <w:t xml:space="preserve">0. Определим надежность системы для периода эксплуатации t = </w:t>
+      </w:r>
+      <w:r>
+        <w:rPr>
+          <w:rFonts w:eastAsia="Times New Roman" w:cs="Times New Roman"/>
+          <w:szCs w:val="28"/>
+        </w:rPr>
+        <w:t>128</w:t>
+      </w:r>
+      <w:r>
+        <w:rPr>
+          <w:rFonts w:eastAsia="Times New Roman" w:cs="Times New Roman"/>
+          <w:szCs w:val="28"/>
+        </w:rPr>
+        <w:t xml:space="preserve"> ч.</w:t>
       </w:r>
     </w:p>
     <w:p>
@@ -12802,7 +12855,10 @@
                               <w:t>(</w:t>
                             </w:r>
                             <w:r>
-                              <w:t>3.21</w:t>
+                              <w:t>3.2</w:t>
+                            </w:r>
+                            <w:r>
+                              <w:t>8</w:t>
                             </w:r>
                             <w:r>
                               <w:t>)</w:t>
@@ -12839,7 +12895,10 @@
                         <w:t>(</w:t>
                       </w:r>
                       <w:r>
-                        <w:t>3.21</w:t>
+                        <w:t>3.2</w:t>
+                      </w:r>
+                      <w:r>
+                        <w:t>8</w:t>
                       </w:r>
                       <w:r>
                         <w:t>)</w:t>
@@ -12880,7 +12939,14 @@
           <w:rFonts w:eastAsia="Times New Roman" w:cs="Times New Roman"/>
           <w:szCs w:val="28"/>
         </w:rPr>
-        <w:t>21</w:t>
+        <w:t>2</w:t>
+      </w:r>
+      <w:r>
+        <w:rPr>
+          <w:rFonts w:eastAsia="Times New Roman" w:cs="Times New Roman"/>
+          <w:szCs w:val="28"/>
+        </w:rPr>
+        <w:t>8</w:t>
       </w:r>
       <w:r>
         <w:rPr>
@@ -12976,26 +13042,57 @@
           <w:szCs w:val="28"/>
         </w:rPr>
       </w:pPr>
-      <w:r>
+    </w:p>
+    <w:p>
+      <w:pPr>
+        <w:spacing w:line="276" w:lineRule="auto"/>
+        <w:ind w:firstLine="720"/>
         <w:rPr>
           <w:rFonts w:eastAsia="Times New Roman" w:cs="Times New Roman"/>
           <w:szCs w:val="28"/>
         </w:rPr>
-        <w:t xml:space="preserve">Первоначальное количество ошибок в программном средстве N равно </w:t>
-      </w:r>
+      </w:pPr>
       <w:r>
         <w:rPr>
           <w:rFonts w:eastAsia="Times New Roman" w:cs="Times New Roman"/>
           <w:szCs w:val="28"/>
         </w:rPr>
-        <w:t>20</w:t>
+        <w:t xml:space="preserve">Первоначальное количество ошибок в программном средстве N равно </w:t>
       </w:r>
       <w:r>
         <w:rPr>
           <w:rFonts w:eastAsia="Times New Roman" w:cs="Times New Roman"/>
           <w:szCs w:val="28"/>
         </w:rPr>
-        <w:t>. Коэффициент проявления ошибок K примем равным 3·10</w:t>
+        <w:t>16</w:t>
+      </w:r>
+      <w:r>
+        <w:rPr>
+          <w:rFonts w:eastAsia="Times New Roman" w:cs="Times New Roman"/>
+          <w:szCs w:val="28"/>
+        </w:rPr>
+        <w:t xml:space="preserve">. Коэффициент проявления ошибок K примем равным </w:t>
+      </w:r>
+      <w:r>
+        <w:rPr>
+          <w:rFonts w:eastAsia="Times New Roman" w:cs="Times New Roman"/>
+          <w:szCs w:val="28"/>
+        </w:rPr>
+        <w:t>2</w:t>
+      </w:r>
+      <w:r>
+        <w:rPr>
+          <w:rFonts w:eastAsia="Times New Roman" w:cs="Times New Roman"/>
+          <w:szCs w:val="28"/>
+        </w:rPr>
+        <w:t>,75</w:t>
+      </w:r>
+      <w:r>
+        <w:rPr>
+          <w:rFonts w:eastAsia="Times New Roman" w:cs="Times New Roman"/>
+          <w:szCs w:val="28"/>
+        </w:rPr>
+        <w:t>·10</w:t>
       </w:r>
       <w:r>
         <w:rPr>
@@ -13079,7 +13176,14 @@
           <w:rFonts w:eastAsia="Times New Roman" w:cs="Times New Roman"/>
           <w:szCs w:val="28"/>
         </w:rPr>
-        <w:t>22</w:t>
+        <w:t>2</w:t>
+      </w:r>
+      <w:r>
+        <w:rPr>
+          <w:rFonts w:eastAsia="Times New Roman" w:cs="Times New Roman"/>
+          <w:szCs w:val="28"/>
+        </w:rPr>
+        <w:t>9</w:t>
       </w:r>
       <w:r>
         <w:rPr>
@@ -13142,7 +13246,13 @@
                               <w:t>(</w:t>
                             </w:r>
                             <w:r>
-                              <w:t>3.22</w:t>
+                              <w:t>3.2</w:t>
+                            </w:r>
+                            <w:r>
+                              <w:rPr>
+                                <w:lang w:val="en-US"/>
+                              </w:rPr>
+                              <w:t>9</w:t>
                             </w:r>
                             <w:r>
                               <w:t>)</w:t>
@@ -13179,7 +13289,13 @@
                         <w:t>(</w:t>
                       </w:r>
                       <w:r>
-                        <w:t>3.22</w:t>
+                        <w:t>3.2</w:t>
+                      </w:r>
+                      <w:r>
+                        <w:rPr>
+                          <w:lang w:val="en-US"/>
+                        </w:rPr>
+                        <w:t>9</w:t>
                       </w:r>
                       <w:r>
                         <w:t>)</w:t>
@@ -13200,7 +13316,9 @@
         <w:jc w:val="center"/>
         <w:rPr>
           <w:rFonts w:eastAsia="Times New Roman" w:cs="Times New Roman"/>
+          <w:i/>
           <w:szCs w:val="28"/>
+          <w:lang w:val="en-US"/>
         </w:rPr>
       </w:pPr>
       <m:oMathPara>
@@ -13270,7 +13388,29 @@
                   <w:rFonts w:ascii="Cambria Math" w:eastAsia="Times New Roman" w:hAnsi="Cambria Math" w:cs="Times New Roman"/>
                   <w:szCs w:val="28"/>
                 </w:rPr>
-                <m:t>9523⋅3⋅</m:t>
+                <m:t>9523⋅</m:t>
+              </m:r>
+              <m:r>
+                <w:rPr>
+                  <w:rFonts w:ascii="Cambria Math" w:eastAsia="Times New Roman" w:hAnsi="Cambria Math" w:cs="Times New Roman"/>
+                  <w:szCs w:val="28"/>
+                </w:rPr>
+                <m:t>2</m:t>
+              </m:r>
+              <m:r>
+                <w:rPr>
+                  <w:rFonts w:ascii="Cambria Math" w:eastAsia="Times New Roman" w:hAnsi="Cambria Math" w:cs="Times New Roman"/>
+                  <w:szCs w:val="28"/>
+                  <w:lang w:val="en-US"/>
+                </w:rPr>
+                <m:t>,75</m:t>
+              </m:r>
+              <m:r>
+                <w:rPr>
+                  <w:rFonts w:ascii="Cambria Math" w:eastAsia="Times New Roman" w:hAnsi="Cambria Math" w:cs="Times New Roman"/>
+                  <w:szCs w:val="28"/>
+                </w:rPr>
+                <m:t>⋅</m:t>
               </m:r>
               <m:sSup>
                 <m:sSupPr>
@@ -13305,7 +13445,15 @@
                   <w:rFonts w:ascii="Cambria Math" w:eastAsia="Times New Roman" w:hAnsi="Cambria Math" w:cs="Times New Roman"/>
                   <w:szCs w:val="28"/>
                 </w:rPr>
-                <m:t>⋅20</m:t>
+                <m:t>⋅</m:t>
+              </m:r>
+              <m:r>
+                <w:rPr>
+                  <w:rFonts w:ascii="Cambria Math" w:eastAsia="Times New Roman" w:hAnsi="Cambria Math" w:cs="Times New Roman"/>
+                  <w:szCs w:val="28"/>
+                  <w:lang w:val="en-US"/>
+                </w:rPr>
+                <m:t>16</m:t>
               </m:r>
             </m:den>
           </m:f>
@@ -13324,7 +13472,15 @@
               <w:rFonts w:ascii="Cambria Math" w:eastAsia="Times New Roman" w:hAnsi="Cambria Math" w:cs="Times New Roman"/>
               <w:szCs w:val="28"/>
             </w:rPr>
-            <m:t>17.5,</m:t>
+            <m:t>2</m:t>
+          </m:r>
+          <m:r>
+            <w:rPr>
+              <w:rFonts w:ascii="Cambria Math" w:eastAsia="Times New Roman" w:hAnsi="Cambria Math" w:cs="Times New Roman"/>
+              <w:szCs w:val="28"/>
+              <w:lang w:val="en-US"/>
+            </w:rPr>
+            <m:t>3,8,</m:t>
           </m:r>
         </m:oMath>
       </m:oMathPara>
@@ -13354,28 +13510,42 @@
           <w:szCs w:val="28"/>
         </w:rPr>
         <w:lastRenderedPageBreak/>
-        <w:t>Примем значение коэффициента С = 8. Тогда средняя наработка до отказа после тестирования на этапе эксплуатации программного обеспечения рассчитывается по формуле (</w:t>
+        <w:t xml:space="preserve">Примем значение коэффициента С = </w:t>
       </w:r>
       <w:r>
         <w:rPr>
           <w:rFonts w:eastAsia="Times New Roman" w:cs="Times New Roman"/>
           <w:szCs w:val="28"/>
         </w:rPr>
-        <w:t>3</w:t>
+        <w:t>5</w:t>
       </w:r>
       <w:r>
         <w:rPr>
           <w:rFonts w:eastAsia="Times New Roman" w:cs="Times New Roman"/>
           <w:szCs w:val="28"/>
         </w:rPr>
-        <w:t>.1</w:t>
+        <w:t>. Тогда средняя наработка до отказа после тестирования на этапе эксплуатации программного обеспечения рассчитывается по формуле (</w:t>
       </w:r>
       <w:r>
         <w:rPr>
           <w:rFonts w:eastAsia="Times New Roman" w:cs="Times New Roman"/>
           <w:szCs w:val="28"/>
         </w:rPr>
-        <w:t>8</w:t>
+        <w:t>3</w:t>
+      </w:r>
+      <w:r>
+        <w:rPr>
+          <w:rFonts w:eastAsia="Times New Roman" w:cs="Times New Roman"/>
+          <w:szCs w:val="28"/>
+        </w:rPr>
+        <w:t>.</w:t>
+      </w:r>
+      <w:r>
+        <w:rPr>
+          <w:rFonts w:eastAsia="Times New Roman" w:cs="Times New Roman"/>
+          <w:szCs w:val="28"/>
+        </w:rPr>
+        <w:t>25</w:t>
       </w:r>
       <w:r>
         <w:rPr>
@@ -13426,7 +13596,15 @@
               <w:rFonts w:ascii="Cambria Math" w:eastAsia="Times New Roman" w:hAnsi="Cambria Math" w:cs="Times New Roman"/>
               <w:szCs w:val="28"/>
             </w:rPr>
-            <m:t>17.5</m:t>
+            <m:t>2</m:t>
+          </m:r>
+          <m:r>
+            <w:rPr>
+              <w:rFonts w:ascii="Cambria Math" w:eastAsia="Times New Roman" w:hAnsi="Cambria Math" w:cs="Times New Roman"/>
+              <w:szCs w:val="28"/>
+              <w:lang w:val="en-US"/>
+            </w:rPr>
+            <m:t>3,8</m:t>
           </m:r>
           <m:r>
             <m:rPr>
@@ -13460,7 +13638,21 @@
                   <w:rFonts w:ascii="Cambria Math" w:eastAsia="Times New Roman" w:hAnsi="Cambria Math" w:cs="Times New Roman"/>
                   <w:szCs w:val="28"/>
                 </w:rPr>
-                <m:t>8⋅120</m:t>
+                <m:t>5</m:t>
+              </m:r>
+              <m:r>
+                <w:rPr>
+                  <w:rFonts w:ascii="Cambria Math" w:eastAsia="Times New Roman" w:hAnsi="Cambria Math" w:cs="Times New Roman"/>
+                  <w:szCs w:val="28"/>
+                </w:rPr>
+                <m:t>⋅12</m:t>
+              </m:r>
+              <m:r>
+                <w:rPr>
+                  <w:rFonts w:ascii="Cambria Math" w:eastAsia="Times New Roman" w:hAnsi="Cambria Math" w:cs="Times New Roman"/>
+                  <w:szCs w:val="28"/>
+                </w:rPr>
+                <m:t>8</m:t>
               </m:r>
             </m:num>
             <m:den>
@@ -13469,7 +13661,37 @@
                   <w:rFonts w:ascii="Cambria Math" w:eastAsia="Times New Roman" w:hAnsi="Cambria Math" w:cs="Times New Roman"/>
                   <w:szCs w:val="28"/>
                 </w:rPr>
-                <m:t>30⋅17.5</m:t>
+                <m:t>1</m:t>
+              </m:r>
+              <m:r>
+                <w:rPr>
+                  <w:rFonts w:ascii="Cambria Math" w:eastAsia="Times New Roman" w:hAnsi="Cambria Math" w:cs="Times New Roman"/>
+                  <w:szCs w:val="28"/>
+                  <w:lang w:val="en-US"/>
+                </w:rPr>
+                <m:t>6</m:t>
+              </m:r>
+              <m:r>
+                <w:rPr>
+                  <w:rFonts w:ascii="Cambria Math" w:eastAsia="Times New Roman" w:hAnsi="Cambria Math" w:cs="Times New Roman"/>
+                  <w:szCs w:val="28"/>
+                </w:rPr>
+                <m:t>⋅</m:t>
+              </m:r>
+              <m:r>
+                <w:rPr>
+                  <w:rFonts w:ascii="Cambria Math" w:eastAsia="Times New Roman" w:hAnsi="Cambria Math" w:cs="Times New Roman"/>
+                  <w:szCs w:val="28"/>
+                </w:rPr>
+                <m:t>2</m:t>
+              </m:r>
+              <m:r>
+                <w:rPr>
+                  <w:rFonts w:ascii="Cambria Math" w:eastAsia="Times New Roman" w:hAnsi="Cambria Math" w:cs="Times New Roman"/>
+                  <w:szCs w:val="28"/>
+                  <w:lang w:val="en-US"/>
+                </w:rPr>
+                <m:t>3,8</m:t>
               </m:r>
             </m:den>
           </m:f>
@@ -13488,7 +13710,29 @@
               <w:rFonts w:ascii="Cambria Math" w:eastAsia="Times New Roman" w:hAnsi="Cambria Math" w:cs="Times New Roman"/>
               <w:szCs w:val="28"/>
             </w:rPr>
-            <m:t>109,</m:t>
+            <m:t>1</m:t>
+          </m:r>
+          <m:r>
+            <w:rPr>
+              <w:rFonts w:ascii="Cambria Math" w:eastAsia="Times New Roman" w:hAnsi="Cambria Math" w:cs="Times New Roman"/>
+              <w:szCs w:val="28"/>
+            </w:rPr>
+            <m:t>2</m:t>
+          </m:r>
+          <m:r>
+            <w:rPr>
+              <w:rFonts w:ascii="Cambria Math" w:eastAsia="Times New Roman" w:hAnsi="Cambria Math" w:cs="Times New Roman"/>
+              <w:szCs w:val="28"/>
+              <w:lang w:val="en-US"/>
+            </w:rPr>
+            <m:t>7,8</m:t>
+          </m:r>
+          <m:r>
+            <w:rPr>
+              <w:rFonts w:ascii="Cambria Math" w:eastAsia="Times New Roman" w:hAnsi="Cambria Math" w:cs="Times New Roman"/>
+              <w:szCs w:val="28"/>
+            </w:rPr>
+            <m:t>,</m:t>
           </m:r>
         </m:oMath>
       </m:oMathPara>
@@ -13517,7 +13761,21 @@
           <w:rFonts w:eastAsia="Times New Roman" w:cs="Times New Roman"/>
           <w:szCs w:val="28"/>
         </w:rPr>
-        <w:t>Найдем надежность программного средства для периода эксплуатации t равному 90 часам по формуле (</w:t>
+        <w:t xml:space="preserve">Найдем надежность программного средства для периода эксплуатации t равному </w:t>
+      </w:r>
+      <w:r>
+        <w:rPr>
+          <w:rFonts w:eastAsia="Times New Roman" w:cs="Times New Roman"/>
+          <w:szCs w:val="28"/>
+        </w:rPr>
+        <w:t>128</w:t>
+      </w:r>
+      <w:r>
+        <w:rPr>
+          <w:rFonts w:eastAsia="Times New Roman" w:cs="Times New Roman"/>
+          <w:szCs w:val="28"/>
+        </w:rPr>
+        <w:t xml:space="preserve"> часам по формуле (</w:t>
       </w:r>
       <w:r>
         <w:rPr>
@@ -13729,14 +13987,6 @@
       <w:r>
         <w:rPr>
           <w:rFonts w:eastAsia="Times New Roman" w:cs="Times New Roman"/>
-          <w:b/>
-          <w:szCs w:val="28"/>
-        </w:rPr>
-        <w:tab/>
-      </w:r>
-      <w:r>
-        <w:rPr>
-          <w:rFonts w:eastAsia="Times New Roman" w:cs="Times New Roman"/>
           <w:szCs w:val="28"/>
         </w:rPr>
         <w:t>Надежность равна:</w:t>
@@ -13802,7 +14052,15 @@
                       <w:rFonts w:ascii="Cambria Math" w:eastAsia="Times New Roman" w:hAnsi="Cambria Math" w:cs="Times New Roman"/>
                       <w:szCs w:val="28"/>
                     </w:rPr>
-                    <m:t>90</m:t>
+                    <m:t>1</m:t>
+                  </m:r>
+                  <m:r>
+                    <w:rPr>
+                      <w:rFonts w:ascii="Cambria Math" w:eastAsia="Times New Roman" w:hAnsi="Cambria Math" w:cs="Times New Roman"/>
+                      <w:szCs w:val="28"/>
+                      <w:lang w:val="en-US"/>
+                    </w:rPr>
+                    <m:t>28</m:t>
                   </m:r>
                 </m:num>
                 <m:den>
@@ -13811,7 +14069,22 @@
                       <w:rFonts w:ascii="Cambria Math" w:eastAsia="Times New Roman" w:hAnsi="Cambria Math" w:cs="Times New Roman"/>
                       <w:szCs w:val="28"/>
                     </w:rPr>
-                    <m:t>109</m:t>
+                    <m:t>1</m:t>
+                  </m:r>
+                  <m:r>
+                    <w:rPr>
+                      <w:rFonts w:ascii="Cambria Math" w:eastAsia="Times New Roman" w:hAnsi="Cambria Math" w:cs="Times New Roman"/>
+                      <w:szCs w:val="28"/>
+                    </w:rPr>
+                    <m:t>2</m:t>
+                  </m:r>
+                  <m:r>
+                    <w:rPr>
+                      <w:rFonts w:ascii="Cambria Math" w:eastAsia="Times New Roman" w:hAnsi="Cambria Math" w:cs="Times New Roman"/>
+                      <w:szCs w:val="28"/>
+                      <w:lang w:val="en-US"/>
+                    </w:rPr>
+                    <m:t>7,8</m:t>
                   </m:r>
                 </m:den>
               </m:f>
@@ -13822,10 +14095,117 @@
               <w:rFonts w:ascii="Cambria Math" w:eastAsia="Times New Roman" w:hAnsi="Cambria Math" w:cs="Times New Roman"/>
               <w:szCs w:val="28"/>
             </w:rPr>
-            <m:t>=0,44.</m:t>
+            <m:t>=0,</m:t>
+          </m:r>
+          <m:r>
+            <w:rPr>
+              <w:rFonts w:ascii="Cambria Math" w:eastAsia="Times New Roman" w:hAnsi="Cambria Math" w:cs="Times New Roman"/>
+              <w:szCs w:val="28"/>
+            </w:rPr>
+            <m:t>3</m:t>
+          </m:r>
+          <m:r>
+            <w:rPr>
+              <w:rFonts w:ascii="Cambria Math" w:eastAsia="Times New Roman" w:hAnsi="Cambria Math" w:cs="Times New Roman"/>
+              <w:szCs w:val="28"/>
+              <w:lang w:val="en-US"/>
+            </w:rPr>
+            <m:t>7</m:t>
+          </m:r>
+          <m:r>
+            <w:rPr>
+              <w:rFonts w:ascii="Cambria Math" w:eastAsia="Times New Roman" w:hAnsi="Cambria Math" w:cs="Times New Roman"/>
+              <w:szCs w:val="28"/>
+            </w:rPr>
+            <m:t>.</m:t>
           </m:r>
         </m:oMath>
       </m:oMathPara>
+    </w:p>
+    <w:p/>
+    <w:p>
+      <w:r>
+        <w:t xml:space="preserve">Таким образов в этом разделе были посчитаны метрики надежности </w:t>
+      </w:r>
+      <w:r>
+        <w:rPr>
+          <w:lang w:eastAsia="ru-RU"/>
+        </w:rPr>
+        <w:t>в</w:t>
+      </w:r>
+      <w:r>
+        <w:rPr>
+          <w:lang w:eastAsia="ru-RU"/>
+        </w:rPr>
+        <w:t>еб-приложени</w:t>
+      </w:r>
+      <w:r>
+        <w:rPr>
+          <w:lang w:eastAsia="ru-RU"/>
+        </w:rPr>
+        <w:t>я</w:t>
+      </w:r>
+      <w:r>
+        <w:rPr>
+          <w:lang w:eastAsia="ru-RU"/>
+        </w:rPr>
+        <w:t xml:space="preserve"> для усовершенствованной визуализации мониторинга качества воды с использованием цветных гексагонов на карте города Минска</w:t>
+      </w:r>
+      <w:r>
+        <w:rPr>
+          <w:lang w:eastAsia="ru-RU"/>
+        </w:rPr>
+        <w:t xml:space="preserve"> по следующим моделям Муса, </w:t>
+      </w:r>
+      <w:proofErr w:type="spellStart"/>
+      <w:r>
+        <w:rPr>
+          <w:rStyle w:val="Heading2Char"/>
+          <w:rFonts w:eastAsiaTheme="minorHAnsi"/>
+          <w:b w:val="0"/>
+          <w:bCs w:val="0"/>
+        </w:rPr>
+        <w:t>Джелинского</w:t>
+      </w:r>
+      <w:proofErr w:type="spellEnd"/>
+      <w:r>
+        <w:rPr>
+          <w:rStyle w:val="Heading2Char"/>
+          <w:rFonts w:eastAsiaTheme="minorHAnsi"/>
+          <w:b w:val="0"/>
+          <w:bCs w:val="0"/>
+        </w:rPr>
+        <w:t xml:space="preserve"> – </w:t>
+      </w:r>
+      <w:proofErr w:type="spellStart"/>
+      <w:r>
+        <w:rPr>
+          <w:rStyle w:val="Heading2Char"/>
+          <w:rFonts w:eastAsiaTheme="minorHAnsi"/>
+          <w:b w:val="0"/>
+          <w:bCs w:val="0"/>
+        </w:rPr>
+        <w:t>Моранды</w:t>
+      </w:r>
+      <w:proofErr w:type="spellEnd"/>
+      <w:r>
+        <w:rPr>
+          <w:rStyle w:val="Heading2Char"/>
+          <w:rFonts w:eastAsiaTheme="minorHAnsi"/>
+          <w:b w:val="0"/>
+          <w:bCs w:val="0"/>
+        </w:rPr>
+        <w:t xml:space="preserve"> и по модели сложности</w:t>
+      </w:r>
+      <w:r>
+        <w:rPr>
+          <w:rStyle w:val="Heading2Char"/>
+          <w:rFonts w:eastAsiaTheme="minorHAnsi"/>
+          <w:b w:val="0"/>
+          <w:bCs w:val="0"/>
+        </w:rPr>
+        <w:t>.</w:t>
+      </w:r>
       <w:bookmarkEnd w:id="0"/>
     </w:p>
     <w:sectPr>

</xml_diff>

<commit_message>
feat docs: fix naming of chapters
</commit_message>
<xml_diff>
--- a/docs/110101_Пантус_3_Надежность.docx
+++ b/docs/110101_Пантус_3_Надежность.docx
@@ -6,15 +6,15 @@
       <w:pPr>
         <w:pStyle w:val="Heading1"/>
       </w:pPr>
-      <w:bookmarkStart w:id="0" w:name="_Toc185244102"/>
-      <w:bookmarkStart w:id="1" w:name="_Toc193708783"/>
+      <w:bookmarkStart w:id="0" w:name="_Toc193708783"/>
+      <w:bookmarkStart w:id="1" w:name="_Toc185244102"/>
       <w:r>
         <w:t>3</w:t>
       </w:r>
       <w:r>
         <w:t xml:space="preserve"> РАСЧЕТ НАДЕЖНОСТИ ПРОГРАММНОГО СРЕДСТВА</w:t>
       </w:r>
-      <w:bookmarkEnd w:id="1"/>
+      <w:bookmarkEnd w:id="0"/>
     </w:p>
     <w:p/>
     <w:p>
@@ -878,13 +878,7 @@
         <w:t>.</w:t>
       </w:r>
       <w:r>
-        <w:t xml:space="preserve"> Для </w:t>
-      </w:r>
-      <w:r>
-        <w:t xml:space="preserve">разрабатываемого </w:t>
-      </w:r>
-      <w:r>
-        <w:t xml:space="preserve">программного средства </w:t>
+        <w:t xml:space="preserve"> Для разрабатываемого программного средства </w:t>
       </w:r>
       <w:r>
         <w:rPr>
@@ -929,35 +923,7 @@
             <w:rFonts w:ascii="Cambria Math" w:hAnsi="Cambria Math"/>
             <w:lang w:val="en-US"/>
           </w:rPr>
-          <m:t>V = (1</m:t>
-        </m:r>
-        <m:r>
-          <w:rPr>
-            <w:rFonts w:ascii="Cambria Math" w:hAnsi="Cambria Math"/>
-            <w:lang w:val="en-US"/>
-          </w:rPr>
-          <m:t>70</m:t>
-        </m:r>
-        <m:r>
-          <w:rPr>
-            <w:rFonts w:ascii="Cambria Math" w:hAnsi="Cambria Math"/>
-            <w:lang w:val="en-US"/>
-          </w:rPr>
-          <m:t>+</m:t>
-        </m:r>
-        <m:r>
-          <w:rPr>
-            <w:rFonts w:ascii="Cambria Math" w:hAnsi="Cambria Math"/>
-            <w:lang w:val="en-US"/>
-          </w:rPr>
-          <m:t>85</m:t>
-        </m:r>
-        <m:r>
-          <w:rPr>
-            <w:rFonts w:ascii="Cambria Math" w:hAnsi="Cambria Math"/>
-            <w:lang w:val="en-US"/>
-          </w:rPr>
-          <m:t xml:space="preserve">) </m:t>
+          <m:t xml:space="preserve">V = (170+85) </m:t>
         </m:r>
         <m:func>
           <m:funcPr>
@@ -1031,21 +997,7 @@
             <w:rFonts w:ascii="Cambria Math" w:hAnsi="Cambria Math"/>
             <w:lang w:val="en-US"/>
           </w:rPr>
-          <m:t xml:space="preserve"> =2</m:t>
-        </m:r>
-        <m:r>
-          <w:rPr>
-            <w:rFonts w:ascii="Cambria Math" w:hAnsi="Cambria Math"/>
-            <w:lang w:val="en-US"/>
-          </w:rPr>
-          <m:t>5</m:t>
-        </m:r>
-        <m:r>
-          <w:rPr>
-            <w:rFonts w:ascii="Cambria Math" w:hAnsi="Cambria Math"/>
-            <w:lang w:val="en-US"/>
-          </w:rPr>
-          <m:t>5</m:t>
+          <m:t xml:space="preserve"> =255</m:t>
         </m:r>
         <m:r>
           <w:rPr>
@@ -1113,14 +1065,7 @@
             <w:rFonts w:ascii="Cambria Math" w:hAnsi="Cambria Math"/>
             <w:lang w:val="en-US"/>
           </w:rPr>
-          <m:t xml:space="preserve"> = </m:t>
-        </m:r>
-        <m:r>
-          <w:rPr>
-            <w:rFonts w:ascii="Cambria Math" w:hAnsi="Cambria Math"/>
-            <w:lang w:val="en-US"/>
-          </w:rPr>
-          <m:t>1400,4</m:t>
+          <m:t xml:space="preserve"> = 1400,4</m:t>
         </m:r>
       </m:oMath>
       <w:r>
@@ -1182,14 +1127,7 @@
               <w:rFonts w:ascii="Cambria Math" w:hAnsi="Cambria Math"/>
               <w:lang w:val="en-US"/>
             </w:rPr>
-            <m:t>=</m:t>
-          </m:r>
-          <m:r>
-            <w:rPr>
-              <w:rFonts w:ascii="Cambria Math" w:hAnsi="Cambria Math"/>
-              <w:lang w:val="en-US"/>
-            </w:rPr>
-            <m:t>136</m:t>
+            <m:t>=136</m:t>
           </m:r>
           <m:r>
             <w:rPr>
@@ -1257,21 +1195,7 @@
               <w:rFonts w:ascii="Cambria Math" w:hAnsi="Cambria Math"/>
               <w:lang w:val="en-US"/>
             </w:rPr>
-            <m:t xml:space="preserve"> = </m:t>
-          </m:r>
-          <m:r>
-            <w:rPr>
-              <w:rFonts w:ascii="Cambria Math" w:hAnsi="Cambria Math"/>
-              <w:lang w:val="en-US"/>
-            </w:rPr>
-            <m:t>963,9</m:t>
-          </m:r>
-          <m:r>
-            <w:rPr>
-              <w:rFonts w:ascii="Cambria Math" w:hAnsi="Cambria Math"/>
-              <w:lang w:val="en-US"/>
-            </w:rPr>
-            <m:t>.</m:t>
+            <m:t xml:space="preserve"> = 963,9.</m:t>
           </m:r>
         </m:oMath>
       </m:oMathPara>
@@ -1302,15 +1226,7 @@
         <w:t>–</w:t>
       </w:r>
       <w:r>
-        <w:t xml:space="preserve"> </w:t>
-      </w:r>
-      <w:proofErr w:type="spellStart"/>
-      <w:r>
-        <w:t>cl</w:t>
-      </w:r>
-      <w:proofErr w:type="spellEnd"/>
-      <w:r>
-        <w:t xml:space="preserve"> – относительная сложность программы, определяемая как отношение</w:t>
+        <w:t xml:space="preserve"> cl – относительная сложность программы, определяемая как отношение</w:t>
       </w:r>
       <w:r>
         <w:t xml:space="preserve"> </w:t>
@@ -1338,15 +1254,7 @@
         <w:t>20</w:t>
       </w:r>
       <w:r>
-        <w:t xml:space="preserve">, </w:t>
-      </w:r>
-      <w:proofErr w:type="spellStart"/>
-      <w:r>
-        <w:t>cl</w:t>
-      </w:r>
-      <w:proofErr w:type="spellEnd"/>
-      <w:r>
-        <w:t xml:space="preserve"> </w:t>
+        <w:t xml:space="preserve">, cl </w:t>
       </w:r>
       <w:r>
         <w:t xml:space="preserve">= </w:t>
@@ -1369,15 +1277,7 @@
     </w:p>
     <w:p>
       <w:r>
-        <w:t xml:space="preserve">Метрика сложности потока данных, предложенная </w:t>
-      </w:r>
-      <w:proofErr w:type="spellStart"/>
-      <w:r>
-        <w:t>Чепиным</w:t>
-      </w:r>
-      <w:proofErr w:type="spellEnd"/>
-      <w:r>
-        <w:t>, оценивает информационную прочность программного модуля на основе анализа использования переменных из списка ввода-вывода. Все переменные делятся на четыре группы:</w:t>
+        <w:t>Метрика сложности потока данных, предложенная Чепиным, оценивает информационную прочность программного модуля на основе анализа использования переменных из списка ввода-вывода. Все переменные делятся на четыре группы:</w:t>
       </w:r>
     </w:p>
     <w:p>
@@ -1650,25 +1550,7 @@
             <w:rPr>
               <w:rFonts w:ascii="Cambria Math" w:hAnsi="Cambria Math"/>
             </w:rPr>
-            <m:t xml:space="preserve">Q = </m:t>
-          </m:r>
-          <m:r>
-            <w:rPr>
-              <w:rFonts w:ascii="Cambria Math" w:hAnsi="Cambria Math"/>
-            </w:rPr>
-            <m:t>5</m:t>
-          </m:r>
-          <m:r>
-            <w:rPr>
-              <w:rFonts w:ascii="Cambria Math" w:hAnsi="Cambria Math"/>
-            </w:rPr>
-            <m:t xml:space="preserve"> + 2</m:t>
-          </m:r>
-          <m:r>
-            <w:rPr>
-              <w:rFonts w:ascii="Cambria Math" w:hAnsi="Cambria Math"/>
-            </w:rPr>
-            <m:t>*</m:t>
+            <m:t>Q = 5 + 2*</m:t>
           </m:r>
           <m:r>
             <w:rPr>
@@ -1681,13 +1563,7 @@
             <w:rPr>
               <w:rFonts w:ascii="Cambria Math" w:hAnsi="Cambria Math"/>
             </w:rPr>
-            <m:t xml:space="preserve"> + 3</m:t>
-          </m:r>
-          <m:r>
-            <w:rPr>
-              <w:rFonts w:ascii="Cambria Math" w:hAnsi="Cambria Math"/>
-            </w:rPr>
-            <m:t>*</m:t>
+            <m:t xml:space="preserve"> + 3*</m:t>
           </m:r>
           <m:r>
             <w:rPr>
@@ -1700,27 +1576,14 @@
             <w:rPr>
               <w:rFonts w:ascii="Cambria Math" w:hAnsi="Cambria Math"/>
             </w:rPr>
-            <m:t xml:space="preserve"> + </m:t>
-          </m:r>
-          <m:r>
-            <w:rPr>
-              <w:rFonts w:ascii="Cambria Math" w:hAnsi="Cambria Math"/>
-            </w:rPr>
-            <m:t>0,</m:t>
+            <m:t xml:space="preserve"> + 0,</m:t>
           </m:r>
           <m:r>
             <w:rPr>
               <w:rFonts w:ascii="Cambria Math" w:hAnsi="Cambria Math"/>
               <w:lang w:val="en-US"/>
             </w:rPr>
-            <m:t>5*0=</m:t>
-          </m:r>
-          <m:r>
-            <w:rPr>
-              <w:rFonts w:ascii="Cambria Math" w:hAnsi="Cambria Math"/>
-              <w:lang w:val="en-US"/>
-            </w:rPr>
-            <m:t>170</m:t>
+            <m:t>5*0=170</m:t>
           </m:r>
           <m:r>
             <w:rPr>
@@ -3037,23 +2900,7 @@
     </w:p>
     <w:p>
       <w:r>
-        <w:t xml:space="preserve">Для оценки объектно-ориентированных характеристик программного средства используются метрики </w:t>
-      </w:r>
-      <w:proofErr w:type="spellStart"/>
-      <w:r>
-        <w:t>Чидамбера</w:t>
-      </w:r>
-      <w:proofErr w:type="spellEnd"/>
-      <w:r>
-        <w:t xml:space="preserve"> и </w:t>
-      </w:r>
-      <w:proofErr w:type="spellStart"/>
-      <w:r>
-        <w:t>Кемерера</w:t>
-      </w:r>
-      <w:proofErr w:type="spellEnd"/>
-      <w:r>
-        <w:t>:</w:t>
+        <w:t>Для оценки объектно-ориентированных характеристик программного средства используются метрики Чидамбера и Кемерера:</w:t>
       </w:r>
     </w:p>
     <w:p>
@@ -3205,7 +3052,6 @@
                 <w:lang w:val="en-US"/>
               </w:rPr>
             </w:pPr>
-            <w:proofErr w:type="spellStart"/>
             <w:r>
               <w:t>a</w:t>
             </w:r>
@@ -3215,7 +3061,6 @@
               </w:rPr>
               <w:t>mi</w:t>
             </w:r>
-            <w:proofErr w:type="spellEnd"/>
             <w:r>
               <w:rPr>
                 <w:vertAlign w:val="subscript"/>
@@ -3235,7 +3080,6 @@
               <w:ind w:firstLine="0"/>
               <w:jc w:val="center"/>
             </w:pPr>
-            <w:proofErr w:type="spellStart"/>
             <w:r>
               <w:t>a</w:t>
             </w:r>
@@ -3245,7 +3089,6 @@
               </w:rPr>
               <w:t>max</w:t>
             </w:r>
-            <w:proofErr w:type="spellEnd"/>
           </w:p>
         </w:tc>
         <w:tc>
@@ -3258,7 +3101,6 @@
               <w:ind w:firstLine="0"/>
               <w:jc w:val="center"/>
             </w:pPr>
-            <w:proofErr w:type="spellStart"/>
             <w:r>
               <w:t>a</w:t>
             </w:r>
@@ -3268,7 +3110,6 @@
               </w:rPr>
               <w:t>i</w:t>
             </w:r>
-            <w:proofErr w:type="spellEnd"/>
           </w:p>
         </w:tc>
       </w:tr>
@@ -3487,11 +3328,9 @@
               <w:ind w:firstLine="0"/>
               <w:jc w:val="center"/>
             </w:pPr>
-            <w:proofErr w:type="spellStart"/>
             <w:r>
               <w:t>Cl</w:t>
             </w:r>
-            <w:proofErr w:type="spellEnd"/>
           </w:p>
         </w:tc>
         <w:tc>
@@ -5286,14 +5125,12 @@
               </w:rPr>
               <w:t>x</w:t>
             </w:r>
-            <w:proofErr w:type="spellStart"/>
             <w:r>
               <w:rPr>
                 <w:vertAlign w:val="subscript"/>
               </w:rPr>
               <w:t>min</w:t>
             </w:r>
-            <w:proofErr w:type="spellEnd"/>
           </w:p>
         </w:tc>
         <w:tc>
@@ -5312,14 +5149,12 @@
               </w:rPr>
               <w:t>x</w:t>
             </w:r>
-            <w:proofErr w:type="spellStart"/>
             <w:r>
               <w:rPr>
                 <w:vertAlign w:val="subscript"/>
               </w:rPr>
               <w:t>фi</w:t>
             </w:r>
-            <w:proofErr w:type="spellEnd"/>
           </w:p>
         </w:tc>
         <w:tc>
@@ -5332,7 +5167,6 @@
               <w:ind w:firstLine="0"/>
               <w:jc w:val="center"/>
             </w:pPr>
-            <w:proofErr w:type="spellStart"/>
             <w:r>
               <w:t>d</w:t>
             </w:r>
@@ -5342,7 +5176,6 @@
               </w:rPr>
               <w:t>i</w:t>
             </w:r>
-            <w:proofErr w:type="spellEnd"/>
           </w:p>
         </w:tc>
       </w:tr>
@@ -5622,11 +5455,9 @@
                 <w:iCs/>
               </w:rPr>
             </w:pPr>
-            <w:proofErr w:type="spellStart"/>
             <w:r>
               <w:t>Cl</w:t>
             </w:r>
-            <w:proofErr w:type="spellEnd"/>
           </w:p>
         </w:tc>
         <w:tc>
@@ -6994,21 +6825,7 @@
                   <w:rFonts w:ascii="Cambria Math" w:eastAsia="Times New Roman" w:hAnsi="Cambria Math" w:cs="Times New Roman"/>
                   <w:szCs w:val="28"/>
                 </w:rPr>
-                <m:t>=0,</m:t>
-              </m:r>
-              <m:r>
-                <w:rPr>
-                  <w:rFonts w:ascii="Cambria Math" w:eastAsia="Times New Roman" w:hAnsi="Cambria Math" w:cs="Times New Roman"/>
-                  <w:szCs w:val="28"/>
-                </w:rPr>
-                <m:t>4</m:t>
-              </m:r>
-              <m:r>
-                <w:rPr>
-                  <w:rFonts w:ascii="Cambria Math" w:eastAsia="Times New Roman" w:hAnsi="Cambria Math" w:cs="Times New Roman"/>
-                  <w:szCs w:val="28"/>
-                </w:rPr>
-                <m:t xml:space="preserve"> </m:t>
+                <m:t xml:space="preserve">=0,4 </m:t>
               </m:r>
             </m:e>
           </m:nary>
@@ -7043,7 +6860,6 @@
         </w:rPr>
         <w:t>λ</w:t>
       </w:r>
-      <w:proofErr w:type="spellStart"/>
       <w:r>
         <w:rPr>
           <w:vertAlign w:val="subscript"/>
@@ -7051,7 +6867,6 @@
         </w:rPr>
         <w:t>i</w:t>
       </w:r>
-      <w:proofErr w:type="spellEnd"/>
       <w:r>
         <w:rPr>
           <w:vertAlign w:val="subscript"/>
@@ -7067,7 +6882,6 @@
         </w:rPr>
         <w:t>λ</w:t>
       </w:r>
-      <w:proofErr w:type="spellStart"/>
       <w:r>
         <w:rPr>
           <w:vertAlign w:val="subscript"/>
@@ -7075,7 +6889,6 @@
         </w:rPr>
         <w:t>i</w:t>
       </w:r>
-      <w:proofErr w:type="spellEnd"/>
       <w:r>
         <w:t xml:space="preserve"> = </w:t>
       </w:r>
@@ -7204,19 +7017,7 @@
               <w:rFonts w:ascii="Cambria Math" w:hAnsi="Cambria Math"/>
             </w:rPr>
             <w:lastRenderedPageBreak/>
-            <m:t>P=1-R=0,</m:t>
-          </m:r>
-          <m:r>
-            <w:rPr>
-              <w:rFonts w:ascii="Cambria Math" w:hAnsi="Cambria Math"/>
-            </w:rPr>
-            <m:t>6</m:t>
-          </m:r>
-          <m:r>
-            <w:rPr>
-              <w:rFonts w:ascii="Cambria Math" w:hAnsi="Cambria Math"/>
-            </w:rPr>
-            <m:t>.</m:t>
+            <m:t>P=1-R=0,6.</m:t>
           </m:r>
         </m:oMath>
       </m:oMathPara>
@@ -7278,37 +7079,9 @@
           <w:b/>
           <w:bCs/>
         </w:rPr>
-        <w:t xml:space="preserve">Расчет надежности программного средства по модели </w:t>
-      </w:r>
-      <w:proofErr w:type="spellStart"/>
-      <w:r>
-        <w:rPr>
-          <w:rStyle w:val="Heading2Char"/>
-          <w:b/>
-          <w:bCs/>
-        </w:rPr>
-        <w:t>Джелинского</w:t>
-      </w:r>
-      <w:proofErr w:type="spellEnd"/>
-      <w:r>
-        <w:rPr>
-          <w:rStyle w:val="Heading2Char"/>
-          <w:b/>
-          <w:bCs/>
-        </w:rPr>
-        <w:t xml:space="preserve"> – </w:t>
-      </w:r>
-      <w:proofErr w:type="spellStart"/>
-      <w:r>
-        <w:rPr>
-          <w:rStyle w:val="Heading2Char"/>
-          <w:b/>
-          <w:bCs/>
-        </w:rPr>
-        <w:t>Моранды</w:t>
+        <w:t>Расчет надежности программного средства по модели Джелинского – Моранды</w:t>
       </w:r>
       <w:bookmarkEnd w:id="5"/>
-      <w:proofErr w:type="spellEnd"/>
     </w:p>
     <w:p>
       <w:pPr>
@@ -7319,29 +7092,7 @@
     </w:p>
     <w:p>
       <w:r>
-        <w:t xml:space="preserve">Модель </w:t>
-      </w:r>
-      <w:proofErr w:type="spellStart"/>
-      <w:r>
-        <w:t>Джелинского</w:t>
-      </w:r>
-      <w:proofErr w:type="spellEnd"/>
-      <w:r>
-        <w:t xml:space="preserve"> – </w:t>
-      </w:r>
-      <w:proofErr w:type="spellStart"/>
-      <w:r>
-        <w:t>Моранды</w:t>
-      </w:r>
-      <w:proofErr w:type="spellEnd"/>
-      <w:r>
-        <w:t xml:space="preserve"> используется для оценки надежности программного обеспечения на основе данных о времени между обнаружением ошибок</w:t>
-      </w:r>
-      <w:r>
-        <w:t xml:space="preserve"> Такая модель </w:t>
-      </w:r>
-      <w:r>
-        <w:t>строится на основе следующих допущений:</w:t>
+        <w:t>Модель Джелинского – Моранды используется для оценки надежности программного обеспечения на основе данных о времени между обнаружением ошибок Такая модель строится на основе следующих допущений:</w:t>
       </w:r>
     </w:p>
     <w:p>
@@ -7403,15 +7154,7 @@
         <w:sym w:font="Symbol" w:char="F06C"/>
       </w:r>
       <w:r>
-        <w:t xml:space="preserve">(t) = </w:t>
-      </w:r>
-      <w:proofErr w:type="spellStart"/>
-      <w:r>
-        <w:t>const</w:t>
-      </w:r>
-      <w:proofErr w:type="spellEnd"/>
-      <w:r>
-        <w:t xml:space="preserve"> в интервале между двумя соседними ошибками</w:t>
+        <w:t>(t) = const в интервале между двумя соседними ошибками</w:t>
       </w:r>
       <w:r>
         <w:t>.</w:t>
@@ -7419,23 +7162,7 @@
     </w:p>
     <w:p>
       <w:r>
-        <w:t xml:space="preserve">В данном разделе проведем расчет надежности программного средства на основе модели </w:t>
-      </w:r>
-      <w:proofErr w:type="spellStart"/>
-      <w:r>
-        <w:t>Джелинского</w:t>
-      </w:r>
-      <w:proofErr w:type="spellEnd"/>
-      <w:r>
-        <w:t xml:space="preserve"> – </w:t>
-      </w:r>
-      <w:proofErr w:type="spellStart"/>
-      <w:r>
-        <w:t>Моранды</w:t>
-      </w:r>
-      <w:proofErr w:type="spellEnd"/>
-      <w:r>
-        <w:t xml:space="preserve">. Общее время тестирования программы составило </w:t>
+        <w:t xml:space="preserve">В данном разделе проведем расчет надежности программного средства на основе модели Джелинского – Моранды. Общее время тестирования программы составило </w:t>
       </w:r>
       <w:r>
         <w:t>17</w:t>
@@ -7464,7 +7191,6 @@
       <w:r>
         <w:t>X</w:t>
       </w:r>
-      <w:proofErr w:type="spellStart"/>
       <w:r>
         <w:rPr>
           <w:vertAlign w:val="subscript"/>
@@ -7472,7 +7198,6 @@
         </w:rPr>
         <w:t>i</w:t>
       </w:r>
-      <w:proofErr w:type="spellEnd"/>
       <w:r>
         <w:t xml:space="preserve">) приведено в таблице </w:t>
       </w:r>
@@ -7515,7 +7240,6 @@
       <w:r>
         <w:t>Время между ошибками (X</w:t>
       </w:r>
-      <w:proofErr w:type="spellStart"/>
       <w:r>
         <w:rPr>
           <w:vertAlign w:val="subscript"/>
@@ -7523,7 +7247,6 @@
         </w:rPr>
         <w:t>i</w:t>
       </w:r>
-      <w:proofErr w:type="spellEnd"/>
       <w:r>
         <w:t>) в часах:</w:t>
       </w:r>
@@ -7565,7 +7288,6 @@
             <w:r>
               <w:t>Время между ошибками (X</w:t>
             </w:r>
-            <w:proofErr w:type="spellStart"/>
             <w:r>
               <w:rPr>
                 <w:vertAlign w:val="subscript"/>
@@ -7573,7 +7295,6 @@
               </w:rPr>
               <w:t>i</w:t>
             </w:r>
-            <w:proofErr w:type="spellEnd"/>
             <w:r>
               <w:t>)</w:t>
             </w:r>
@@ -8392,16 +8113,7 @@
                         <w:szCs w:val="28"/>
                         <w:lang w:val="en-US"/>
                       </w:rPr>
-                      <m:t>-</m:t>
-                    </m:r>
-                    <m:r>
-                      <w:rPr>
-                        <w:rFonts w:ascii="Cambria Math" w:hAnsi="Cambria Math"/>
-                        <w:color w:val="000000"/>
-                        <w:szCs w:val="28"/>
-                        <w:lang w:val="en-US"/>
-                      </w:rPr>
-                      <m:t>λ(t)</m:t>
+                      <m:t>-λ(t)</m:t>
                     </m:r>
                   </m:sup>
                 </m:sSup>
@@ -8631,14 +8343,7 @@
                 <w:szCs w:val="28"/>
                 <w:lang w:val="en-US"/>
               </w:rPr>
-              <w:t>1</w:t>
-            </w:r>
-            <w:r>
-              <w:rPr>
-                <w:szCs w:val="28"/>
-                <w:lang w:val="en-US"/>
-              </w:rPr>
-              <w:t>5</w:t>
+              <w:t>15</w:t>
             </w:r>
             <w:r>
               <w:rPr>
@@ -8829,14 +8534,7 @@
                 <w:szCs w:val="28"/>
                 <w:lang w:val="en-US"/>
               </w:rPr>
-              <w:t>1</w:t>
-            </w:r>
-            <w:r>
-              <w:rPr>
-                <w:szCs w:val="28"/>
-                <w:lang w:val="en-US"/>
-              </w:rPr>
-              <w:t>6</w:t>
+              <w:t>16</w:t>
             </w:r>
             <w:r>
               <w:rPr>
@@ -8997,14 +8695,7 @@
             <w:rFonts w:ascii="Cambria Math" w:eastAsiaTheme="minorEastAsia" w:hAnsi="Cambria Math"/>
             <w:lang w:eastAsia="ru-RU"/>
           </w:rPr>
-          <m:t>g</m:t>
-        </m:r>
-        <m:r>
-          <w:rPr>
-            <w:rFonts w:ascii="Cambria Math" w:eastAsiaTheme="minorEastAsia" w:hAnsi="Cambria Math"/>
-            <w:lang w:eastAsia="ru-RU"/>
-          </w:rPr>
-          <m:t>(</m:t>
+          <m:t>g(</m:t>
         </m:r>
         <m:r>
           <w:rPr>
@@ -9145,10 +8836,8 @@
           <w:bdr w:val="none" w:sz="0" w:space="0" w:color="auto" w:frame="1"/>
           <w:lang w:eastAsia="ru-RU"/>
         </w:rPr>
-        <w:t>g(</w:t>
-      </w:r>
-      <w:proofErr w:type="spellStart"/>
-      <w:proofErr w:type="gramStart"/>
+        <w:t>g(m,A</w:t>
+      </w:r>
       <w:r>
         <w:rPr>
           <w:rFonts w:cs="Times New Roman"/>
@@ -9157,18 +8846,6 @@
           <w:bdr w:val="none" w:sz="0" w:space="0" w:color="auto" w:frame="1"/>
           <w:lang w:eastAsia="ru-RU"/>
         </w:rPr>
-        <w:t>m,A</w:t>
-      </w:r>
-      <w:proofErr w:type="spellEnd"/>
-      <w:proofErr w:type="gramEnd"/>
-      <w:r>
-        <w:rPr>
-          <w:rFonts w:cs="Times New Roman"/>
-          <w:sz w:val="29"/>
-          <w:szCs w:val="29"/>
-          <w:bdr w:val="none" w:sz="0" w:space="0" w:color="auto" w:frame="1"/>
-          <w:lang w:eastAsia="ru-RU"/>
-        </w:rPr>
         <w:t>)</w:t>
       </w:r>
       <w:r>
@@ -9254,7 +8931,7 @@
       <w:pPr>
         <w:rPr>
           <w:rFonts w:cs="Times New Roman"/>
-          <w:lang w:val="en-US" w:eastAsia="ru-RU"/>
+          <w:lang w:eastAsia="ru-RU"/>
         </w:rPr>
       </w:pPr>
     </w:p>
@@ -9316,16 +8993,7 @@
                     <w:szCs w:val="28"/>
                     <w:lang w:val="en-US"/>
                   </w:rPr>
-                  <m:t>m)</m:t>
-                </m:r>
-                <m:r>
-                  <w:rPr>
-                    <w:rFonts w:ascii="Cambria Math" w:hAnsi="Cambria Math"/>
-                    <w:color w:val="000000"/>
-                    <w:szCs w:val="28"/>
-                    <w:lang w:val="en-US"/>
-                  </w:rPr>
-                  <m:t>=</m:t>
+                  <m:t>m)=</m:t>
                 </m:r>
                 <m:nary>
                   <m:naryPr>
@@ -9435,14 +9103,7 @@
                 <w:szCs w:val="28"/>
                 <w:lang w:val="en-US"/>
               </w:rPr>
-              <w:t>1</w:t>
-            </w:r>
-            <w:r>
-              <w:rPr>
-                <w:szCs w:val="28"/>
-                <w:lang w:val="en-US"/>
-              </w:rPr>
-              <w:t>7</w:t>
+              <w:t>17</w:t>
             </w:r>
             <w:r>
               <w:rPr>
@@ -9598,14 +9259,7 @@
                 <w:szCs w:val="28"/>
                 <w:lang w:val="en-US"/>
               </w:rPr>
-              <w:t>1</w:t>
-            </w:r>
-            <w:r>
-              <w:rPr>
-                <w:szCs w:val="28"/>
-                <w:lang w:val="en-US"/>
-              </w:rPr>
-              <w:t>8</w:t>
+              <w:t>18</w:t>
             </w:r>
             <w:r>
               <w:rPr>
@@ -9628,7 +9282,7 @@
     <w:p>
       <w:pPr>
         <w:rPr>
-          <w:lang w:val="en-US" w:eastAsia="ru-RU"/>
+          <w:lang w:eastAsia="ru-RU"/>
         </w:rPr>
       </w:pPr>
       <w:r>
@@ -10116,13 +9770,7 @@
               <w:rPr>
                 <w:szCs w:val="28"/>
               </w:rPr>
-              <w:t>9</w:t>
-            </w:r>
-            <w:r>
-              <w:rPr>
-                <w:szCs w:val="28"/>
-              </w:rPr>
-              <w:t>)</w:t>
+              <w:t>9)</w:t>
             </w:r>
           </w:p>
         </w:tc>
@@ -10137,7 +9785,7 @@
       <w:pPr>
         <w:jc w:val="left"/>
         <w:rPr>
-          <w:lang w:val="en-US" w:eastAsia="ru-RU"/>
+          <w:lang w:eastAsia="ru-RU"/>
         </w:rPr>
       </w:pPr>
       <w:r>
@@ -10157,7 +9805,7 @@
       <w:pPr>
         <w:jc w:val="left"/>
         <w:rPr>
-          <w:lang w:val="en-US" w:eastAsia="ru-RU"/>
+          <w:lang w:eastAsia="ru-RU"/>
         </w:rPr>
       </w:pPr>
     </w:p>
@@ -10456,16 +10104,7 @@
                     <w:szCs w:val="28"/>
                     <w:lang w:val="en-US"/>
                   </w:rPr>
-                  <m:t>=</m:t>
-                </m:r>
-                <m:r>
-                  <w:rPr>
-                    <w:rFonts w:ascii="Cambria Math" w:hAnsi="Cambria Math"/>
-                    <w:color w:val="000000"/>
-                    <w:szCs w:val="28"/>
-                    <w:lang w:val="en-US"/>
-                  </w:rPr>
-                  <m:t>0,0016</m:t>
+                  <m:t>=0,0016</m:t>
                 </m:r>
                 <m:r>
                   <w:rPr>
@@ -11053,16 +10692,7 @@
                         <w:szCs w:val="28"/>
                         <w:lang w:val="en-US"/>
                       </w:rPr>
-                      <m:t>-</m:t>
-                    </m:r>
-                    <m:r>
-                      <w:rPr>
-                        <w:rFonts w:ascii="Cambria Math" w:hAnsi="Cambria Math"/>
-                        <w:color w:val="000000"/>
-                        <w:szCs w:val="28"/>
-                        <w:lang w:val="en-US"/>
-                      </w:rPr>
-                      <m:t>λ(t)</m:t>
+                      <m:t>-λ(t)</m:t>
                     </m:r>
                   </m:sup>
                 </m:sSup>
@@ -11103,15 +10733,7 @@
                         <w:color w:val="000000"/>
                         <w:szCs w:val="28"/>
                       </w:rPr>
-                      <m:t>-</m:t>
-                    </m:r>
-                    <m:r>
-                      <w:rPr>
-                        <w:rFonts w:ascii="Cambria Math" w:hAnsi="Cambria Math"/>
-                        <w:color w:val="000000"/>
-                        <w:szCs w:val="28"/>
-                      </w:rPr>
-                      <m:t>0</m:t>
+                      <m:t>-0</m:t>
                     </m:r>
                     <m:r>
                       <w:rPr>
@@ -11198,29 +10820,27 @@
     <w:p>
       <w:pPr>
         <w:rPr>
+          <w:lang w:eastAsia="ru-RU"/>
+        </w:rPr>
+      </w:pPr>
+      <w:r>
+        <w:rPr>
+          <w:lang w:eastAsia="ru-RU"/>
+        </w:rPr>
+        <w:t>Среднее время до появления следующей ошибки</w:t>
+      </w:r>
+      <w:r>
+        <w:rPr>
+          <w:lang w:eastAsia="ru-RU"/>
+        </w:rPr>
+        <w:t xml:space="preserve"> (</w:t>
+      </w:r>
+      <w:r>
+        <w:rPr>
           <w:lang w:val="en-US" w:eastAsia="ru-RU"/>
         </w:rPr>
-      </w:pPr>
-      <w:r>
-        <w:rPr>
-          <w:lang w:eastAsia="ru-RU"/>
-        </w:rPr>
-        <w:t>Среднее время до появления следующей ошибки</w:t>
-      </w:r>
-      <w:r>
-        <w:rPr>
-          <w:lang w:eastAsia="ru-RU"/>
-        </w:rPr>
-        <w:t xml:space="preserve"> (</w:t>
-      </w:r>
-      <w:proofErr w:type="spellStart"/>
-      <w:r>
-        <w:rPr>
-          <w:lang w:val="en-US" w:eastAsia="ru-RU"/>
-        </w:rPr>
         <w:t>i</w:t>
       </w:r>
-      <w:proofErr w:type="spellEnd"/>
       <w:r>
         <w:rPr>
           <w:lang w:eastAsia="ru-RU"/>
@@ -11267,7 +10887,7 @@
     <w:p>
       <w:pPr>
         <w:rPr>
-          <w:lang w:val="en-US" w:eastAsia="ru-RU"/>
+          <w:lang w:eastAsia="ru-RU"/>
         </w:rPr>
       </w:pPr>
     </w:p>
@@ -11415,14 +11035,7 @@
                 <w:szCs w:val="28"/>
                 <w:lang w:val="en-US"/>
               </w:rPr>
-              <w:t>2</w:t>
-            </w:r>
-            <w:r>
-              <w:rPr>
-                <w:szCs w:val="28"/>
-                <w:lang w:val="en-US"/>
-              </w:rPr>
-              <w:t>3</w:t>
+              <w:t>23</w:t>
             </w:r>
             <w:r>
               <w:rPr>
@@ -11798,23 +11411,7 @@
     </w:p>
     <w:p>
       <w:r>
-        <w:t xml:space="preserve">Таким образом, модель </w:t>
-      </w:r>
-      <w:proofErr w:type="spellStart"/>
-      <w:r>
-        <w:t>Джелинского</w:t>
-      </w:r>
-      <w:proofErr w:type="spellEnd"/>
-      <w:r>
-        <w:t xml:space="preserve"> – </w:t>
-      </w:r>
-      <w:proofErr w:type="spellStart"/>
-      <w:r>
-        <w:t>Моранды</w:t>
-      </w:r>
-      <w:proofErr w:type="spellEnd"/>
-      <w:r>
-        <w:t xml:space="preserve"> позволяет оценить надежность программного средства и спрогнозировать время, необходимое для обнаружения и исправления всех ошибок.</w:t>
+        <w:t>Таким образом, модель Джелинского – Моранды позволяет оценить надежность программного средства и спрогнозировать время, необходимое для обнаружения и исправления всех ошибок.</w:t>
       </w:r>
     </w:p>
     <w:p/>
@@ -11824,7 +11421,13 @@
       </w:pPr>
       <w:bookmarkStart w:id="6" w:name="_Toc193708786"/>
       <w:r>
-        <w:t>4.3 Расчет по модели Муса</w:t>
+        <w:rPr>
+          <w:lang w:val="en-US"/>
+        </w:rPr>
+        <w:t>3</w:t>
+      </w:r>
+      <w:r>
+        <w:t>.3 Расчет по модели Муса</w:t>
       </w:r>
       <w:bookmarkEnd w:id="6"/>
     </w:p>
@@ -13388,14 +12991,7 @@
                   <w:rFonts w:ascii="Cambria Math" w:eastAsia="Times New Roman" w:hAnsi="Cambria Math" w:cs="Times New Roman"/>
                   <w:szCs w:val="28"/>
                 </w:rPr>
-                <m:t>9523⋅</m:t>
-              </m:r>
-              <m:r>
-                <w:rPr>
-                  <w:rFonts w:ascii="Cambria Math" w:eastAsia="Times New Roman" w:hAnsi="Cambria Math" w:cs="Times New Roman"/>
-                  <w:szCs w:val="28"/>
-                </w:rPr>
-                <m:t>2</m:t>
+                <m:t>9523⋅2</m:t>
               </m:r>
               <m:r>
                 <w:rPr>
@@ -13638,21 +13234,7 @@
                   <w:rFonts w:ascii="Cambria Math" w:eastAsia="Times New Roman" w:hAnsi="Cambria Math" w:cs="Times New Roman"/>
                   <w:szCs w:val="28"/>
                 </w:rPr>
-                <m:t>5</m:t>
-              </m:r>
-              <m:r>
-                <w:rPr>
-                  <w:rFonts w:ascii="Cambria Math" w:eastAsia="Times New Roman" w:hAnsi="Cambria Math" w:cs="Times New Roman"/>
-                  <w:szCs w:val="28"/>
-                </w:rPr>
-                <m:t>⋅12</m:t>
-              </m:r>
-              <m:r>
-                <w:rPr>
-                  <w:rFonts w:ascii="Cambria Math" w:eastAsia="Times New Roman" w:hAnsi="Cambria Math" w:cs="Times New Roman"/>
-                  <w:szCs w:val="28"/>
-                </w:rPr>
-                <m:t>8</m:t>
+                <m:t>5⋅128</m:t>
               </m:r>
             </m:num>
             <m:den>
@@ -13676,14 +13258,7 @@
                   <w:rFonts w:ascii="Cambria Math" w:eastAsia="Times New Roman" w:hAnsi="Cambria Math" w:cs="Times New Roman"/>
                   <w:szCs w:val="28"/>
                 </w:rPr>
-                <m:t>⋅</m:t>
-              </m:r>
-              <m:r>
-                <w:rPr>
-                  <w:rFonts w:ascii="Cambria Math" w:eastAsia="Times New Roman" w:hAnsi="Cambria Math" w:cs="Times New Roman"/>
-                  <w:szCs w:val="28"/>
-                </w:rPr>
-                <m:t>2</m:t>
+                <m:t>⋅2</m:t>
               </m:r>
               <m:r>
                 <w:rPr>
@@ -13710,14 +13285,7 @@
               <w:rFonts w:ascii="Cambria Math" w:eastAsia="Times New Roman" w:hAnsi="Cambria Math" w:cs="Times New Roman"/>
               <w:szCs w:val="28"/>
             </w:rPr>
-            <m:t>1</m:t>
-          </m:r>
-          <m:r>
-            <w:rPr>
-              <w:rFonts w:ascii="Cambria Math" w:eastAsia="Times New Roman" w:hAnsi="Cambria Math" w:cs="Times New Roman"/>
-              <w:szCs w:val="28"/>
-            </w:rPr>
-            <m:t>2</m:t>
+            <m:t>12</m:t>
           </m:r>
           <m:r>
             <w:rPr>
@@ -14069,14 +13637,7 @@
                       <w:rFonts w:ascii="Cambria Math" w:eastAsia="Times New Roman" w:hAnsi="Cambria Math" w:cs="Times New Roman"/>
                       <w:szCs w:val="28"/>
                     </w:rPr>
-                    <m:t>1</m:t>
-                  </m:r>
-                  <m:r>
-                    <w:rPr>
-                      <w:rFonts w:ascii="Cambria Math" w:eastAsia="Times New Roman" w:hAnsi="Cambria Math" w:cs="Times New Roman"/>
-                      <w:szCs w:val="28"/>
-                    </w:rPr>
-                    <m:t>2</m:t>
+                    <m:t>12</m:t>
                   </m:r>
                   <m:r>
                     <w:rPr>
@@ -14095,14 +13656,7 @@
               <w:rFonts w:ascii="Cambria Math" w:eastAsia="Times New Roman" w:hAnsi="Cambria Math" w:cs="Times New Roman"/>
               <w:szCs w:val="28"/>
             </w:rPr>
-            <m:t>=0,</m:t>
-          </m:r>
-          <m:r>
-            <w:rPr>
-              <w:rFonts w:ascii="Cambria Math" w:eastAsia="Times New Roman" w:hAnsi="Cambria Math" w:cs="Times New Roman"/>
-              <w:szCs w:val="28"/>
-            </w:rPr>
-            <m:t>3</m:t>
+            <m:t>=0,3</m:t>
           </m:r>
           <m:r>
             <w:rPr>
@@ -14157,7 +13711,6 @@
         </w:rPr>
         <w:t xml:space="preserve"> по следующим моделям Муса, </w:t>
       </w:r>
-      <w:proofErr w:type="spellStart"/>
       <w:r>
         <w:rPr>
           <w:rStyle w:val="Heading2Char"/>
@@ -14165,9 +13718,8 @@
           <w:b w:val="0"/>
           <w:bCs w:val="0"/>
         </w:rPr>
-        <w:t>Джелинского</w:t>
-      </w:r>
-      <w:proofErr w:type="spellEnd"/>
+        <w:t>Джелинского – Моранды</w:t>
+      </w:r>
       <w:r>
         <w:rPr>
           <w:rStyle w:val="Heading2Char"/>
@@ -14175,9 +13727,8 @@
           <w:b w:val="0"/>
           <w:bCs w:val="0"/>
         </w:rPr>
-        <w:t xml:space="preserve"> – </w:t>
-      </w:r>
-      <w:proofErr w:type="spellStart"/>
+        <w:t xml:space="preserve"> и по модели сложности</w:t>
+      </w:r>
       <w:r>
         <w:rPr>
           <w:rStyle w:val="Heading2Char"/>
@@ -14185,28 +13736,9 @@
           <w:b w:val="0"/>
           <w:bCs w:val="0"/>
         </w:rPr>
-        <w:t>Моранды</w:t>
-      </w:r>
-      <w:proofErr w:type="spellEnd"/>
-      <w:r>
-        <w:rPr>
-          <w:rStyle w:val="Heading2Char"/>
-          <w:rFonts w:eastAsiaTheme="minorHAnsi"/>
-          <w:b w:val="0"/>
-          <w:bCs w:val="0"/>
-        </w:rPr>
-        <w:t xml:space="preserve"> и по модели сложности</w:t>
-      </w:r>
-      <w:r>
-        <w:rPr>
-          <w:rStyle w:val="Heading2Char"/>
-          <w:rFonts w:eastAsiaTheme="minorHAnsi"/>
-          <w:b w:val="0"/>
-          <w:bCs w:val="0"/>
-        </w:rPr>
         <w:t>.</w:t>
       </w:r>
-      <w:bookmarkEnd w:id="0"/>
+      <w:bookmarkEnd w:id="1"/>
     </w:p>
     <w:sectPr>
       <w:pgSz w:w="11906" w:h="16838"/>

</xml_diff>